<commit_message>
Make Bottleneck Analysis.xlsx models refreshable with ExcelSteps; test user-defined function
</commit_message>
<xml_diff>
--- a/Parallel Batch Making Model.docx
+++ b/Parallel Batch Making Model.docx
@@ -38,7 +38,7 @@
                     <pic:cNvPicPr/>
                   </pic:nvPicPr>
                   <pic:blipFill>
-                    <a:blip r:embed="rId6" cstate="print">
+                    <a:blip r:embed="rId7" cstate="print">
                       <a:extLst>
                         <a:ext uri="{28A0092B-C50C-407E-A947-70E740481C1C}">
                           <a14:useLocalDpi xmlns:a14="http://schemas.microsoft.com/office/drawing/2010/main" val="0"/>
@@ -572,7 +572,7 @@
                     <pic:cNvPicPr/>
                   </pic:nvPicPr>
                   <pic:blipFill>
-                    <a:blip r:embed="rId7" cstate="print">
+                    <a:blip r:embed="rId8" cstate="print">
                       <a:extLst>
                         <a:ext uri="{28A0092B-C50C-407E-A947-70E740481C1C}">
                           <a14:useLocalDpi xmlns:a14="http://schemas.microsoft.com/office/drawing/2010/main" val="0"/>
@@ -636,7 +636,7 @@
                     <pic:cNvPicPr/>
                   </pic:nvPicPr>
                   <pic:blipFill>
-                    <a:blip r:embed="rId8" cstate="print">
+                    <a:blip r:embed="rId9" cstate="print">
                       <a:extLst>
                         <a:ext uri="{28A0092B-C50C-407E-A947-70E740481C1C}">
                           <a14:useLocalDpi xmlns:a14="http://schemas.microsoft.com/office/drawing/2010/main" val="0"/>
@@ -670,10 +670,10 @@
           <w:noProof/>
         </w:rPr>
         <w:drawing>
-          <wp:inline distT="0" distB="0" distL="0" distR="0" wp14:anchorId="2F850FA9" wp14:editId="06BC9EA6">
-            <wp:extent cx="5748728" cy="2797182"/>
-            <wp:effectExtent l="0" t="0" r="4445" b="0"/>
-            <wp:docPr id="5" name="Picture 5" descr="Chart, line chart&#10;&#10;Description automatically generated"/>
+          <wp:inline distT="0" distB="0" distL="0" distR="0" wp14:anchorId="44B68353" wp14:editId="054D60BC">
+            <wp:extent cx="5418944" cy="2614640"/>
+            <wp:effectExtent l="0" t="0" r="4445" b="1905"/>
+            <wp:docPr id="2" name="Picture 2" descr="Chart, line chart&#10;&#10;Description automatically generated"/>
             <wp:cNvGraphicFramePr>
               <a:graphicFrameLocks xmlns:a="http://schemas.openxmlformats.org/drawingml/2006/main" noChangeAspect="1"/>
             </wp:cNvGraphicFramePr>
@@ -681,11 +681,11 @@
               <a:graphicData uri="http://schemas.openxmlformats.org/drawingml/2006/picture">
                 <pic:pic xmlns:pic="http://schemas.openxmlformats.org/drawingml/2006/picture">
                   <pic:nvPicPr>
-                    <pic:cNvPr id="5" name="Picture 5" descr="Chart, line chart&#10;&#10;Description automatically generated"/>
+                    <pic:cNvPr id="2" name="Picture 2" descr="Chart, line chart&#10;&#10;Description automatically generated"/>
                     <pic:cNvPicPr/>
                   </pic:nvPicPr>
                   <pic:blipFill>
-                    <a:blip r:embed="rId9">
+                    <a:blip r:embed="rId10">
                       <a:extLst>
                         <a:ext uri="{28A0092B-C50C-407E-A947-70E740481C1C}">
                           <a14:useLocalDpi xmlns:a14="http://schemas.microsoft.com/office/drawing/2010/main" val="0"/>
@@ -699,7 +699,7 @@
                   <pic:spPr>
                     <a:xfrm>
                       <a:off x="0" y="0"/>
-                      <a:ext cx="5764282" cy="2804750"/>
+                      <a:ext cx="5426750" cy="2618406"/>
                     </a:xfrm>
                     <a:prstGeom prst="rect">
                       <a:avLst/>
@@ -715,7 +715,62 @@
     <w:p/>
     <w:p>
       <w:r>
-        <w:t xml:space="preserve">As a next step, it will be interesting to extend the simulations to situations where </w:t>
+        <w:rPr>
+          <w:noProof/>
+        </w:rPr>
+        <w:drawing>
+          <wp:inline distT="0" distB="0" distL="0" distR="0" wp14:anchorId="1B55CD92" wp14:editId="6FEA3A67">
+            <wp:extent cx="6340839" cy="4665801"/>
+            <wp:effectExtent l="0" t="0" r="0" b="0"/>
+            <wp:docPr id="6" name="Picture 6" descr="Chart, box and whisker chart&#10;&#10;Description automatically generated"/>
+            <wp:cNvGraphicFramePr>
+              <a:graphicFrameLocks xmlns:a="http://schemas.openxmlformats.org/drawingml/2006/main" noChangeAspect="1"/>
+            </wp:cNvGraphicFramePr>
+            <a:graphic xmlns:a="http://schemas.openxmlformats.org/drawingml/2006/main">
+              <a:graphicData uri="http://schemas.openxmlformats.org/drawingml/2006/picture">
+                <pic:pic xmlns:pic="http://schemas.openxmlformats.org/drawingml/2006/picture">
+                  <pic:nvPicPr>
+                    <pic:cNvPr id="6" name="Picture 6" descr="Chart, box and whisker chart&#10;&#10;Description automatically generated"/>
+                    <pic:cNvPicPr/>
+                  </pic:nvPicPr>
+                  <pic:blipFill>
+                    <a:blip r:embed="rId11" cstate="print">
+                      <a:extLst>
+                        <a:ext uri="{28A0092B-C50C-407E-A947-70E740481C1C}">
+                          <a14:useLocalDpi xmlns:a14="http://schemas.microsoft.com/office/drawing/2010/main" val="0"/>
+                        </a:ext>
+                      </a:extLst>
+                    </a:blip>
+                    <a:stretch>
+                      <a:fillRect/>
+                    </a:stretch>
+                  </pic:blipFill>
+                  <pic:spPr>
+                    <a:xfrm>
+                      <a:off x="0" y="0"/>
+                      <a:ext cx="6348352" cy="4671330"/>
+                    </a:xfrm>
+                    <a:prstGeom prst="rect">
+                      <a:avLst/>
+                    </a:prstGeom>
+                  </pic:spPr>
+                </pic:pic>
+              </a:graphicData>
+            </a:graphic>
+          </wp:inline>
+        </w:drawing>
+      </w:r>
+    </w:p>
+    <w:p/>
+    <w:p>
+      <w:r>
+        <w:t xml:space="preserve">As a next step, </w:t>
+      </w:r>
+      <w:r>
+        <w:t>the simulation can be extended</w:t>
+      </w:r>
+      <w:r>
+        <w:t xml:space="preserve"> to situations where </w:t>
       </w:r>
       <w:r>
         <w:t>Vessels</w:t>
@@ -792,13 +847,912 @@
     </w:p>
     <w:p>
       <w:pPr>
-        <w:rPr>
+        <w:jc w:val="center"/>
+        <w:rPr>
+          <w:b/>
+          <w:bCs/>
           <w:lang w:val="da-DK"/>
         </w:rPr>
       </w:pPr>
+      <w:r>
+        <w:rPr>
+          <w:b/>
+          <w:bCs/>
+          <w:lang w:val="da-DK"/>
+        </w:rPr>
+        <w:lastRenderedPageBreak/>
+        <w:t>Appendix</w:t>
+      </w:r>
+    </w:p>
+    <w:p>
+      <w:pPr>
+        <w:jc w:val="center"/>
+        <w:rPr>
+          <w:u w:val="single"/>
+        </w:rPr>
+      </w:pPr>
+      <w:r>
+        <w:rPr>
+          <w:u w:val="single"/>
+        </w:rPr>
+        <w:t>Operation Productivity Ratio, OPR, for Parallel Making Systems in Series with Shared Packing System</w:t>
+      </w:r>
+    </w:p>
+    <w:p>
+      <w:pPr>
+        <w:rPr>
+          <w:szCs w:val="22"/>
+        </w:rPr>
+      </w:pPr>
+    </w:p>
+    <w:p>
+      <w:pPr>
+        <w:rPr>
+          <w:rFonts w:eastAsia="Times New Roman" w:cstheme="minorHAnsi"/>
+          <w:szCs w:val="22"/>
+        </w:rPr>
+      </w:pPr>
+      <w:r>
+        <w:rPr>
+          <w:rFonts w:eastAsia="Times New Roman" w:cstheme="minorHAnsi"/>
+          <w:szCs w:val="22"/>
+        </w:rPr>
+        <w:t xml:space="preserve">Process Design for this case study is </w:t>
+      </w:r>
+      <w:r>
+        <w:rPr>
+          <w:rFonts w:eastAsia="Times New Roman" w:cstheme="minorHAnsi"/>
+          <w:szCs w:val="22"/>
+        </w:rPr>
+        <w:t>s</w:t>
+      </w:r>
+      <w:r>
+        <w:rPr>
+          <w:rFonts w:eastAsia="Times New Roman" w:cstheme="minorHAnsi"/>
+          <w:szCs w:val="22"/>
+        </w:rPr>
+        <w:t>ingle packing system fed by parallel making vessels having a constant batch time, t</w:t>
+      </w:r>
+      <w:r>
+        <w:rPr>
+          <w:rFonts w:eastAsia="Times New Roman" w:cstheme="minorHAnsi"/>
+          <w:szCs w:val="22"/>
+          <w:vertAlign w:val="subscript"/>
+        </w:rPr>
+        <w:t>b</w:t>
+      </w:r>
+      <w:r>
+        <w:rPr>
+          <w:rFonts w:eastAsia="Times New Roman" w:cstheme="minorHAnsi"/>
+          <w:szCs w:val="22"/>
+        </w:rPr>
+        <w:t>.  The packing system has a constant packing time, t</w:t>
+      </w:r>
+      <w:r>
+        <w:rPr>
+          <w:rFonts w:eastAsia="Times New Roman" w:cstheme="minorHAnsi"/>
+          <w:szCs w:val="22"/>
+          <w:vertAlign w:val="subscript"/>
+        </w:rPr>
+        <w:t>p</w:t>
+      </w:r>
+      <w:r>
+        <w:rPr>
+          <w:rFonts w:eastAsia="Times New Roman" w:cstheme="minorHAnsi"/>
+          <w:szCs w:val="22"/>
+        </w:rPr>
+        <w:t>, to pack (aka fill) a batch into finished product containers</w:t>
+      </w:r>
+    </w:p>
+    <w:p>
+      <w:pPr>
+        <w:rPr>
+          <w:szCs w:val="22"/>
+        </w:rPr>
+      </w:pPr>
+    </w:p>
+    <w:p>
+      <w:pPr>
+        <w:rPr>
+          <w:szCs w:val="22"/>
+        </w:rPr>
+      </w:pPr>
+    </w:p>
+    <w:p>
+      <w:pPr>
+        <w:ind w:left="720" w:hanging="720"/>
+        <w:rPr>
+          <w:rFonts w:eastAsia="Times New Roman" w:cstheme="minorHAnsi"/>
+          <w:szCs w:val="22"/>
+        </w:rPr>
+      </w:pPr>
+      <w:r>
+        <w:rPr>
+          <w:szCs w:val="22"/>
+        </w:rPr>
+        <w:t xml:space="preserve">OPR = </w:t>
+      </w:r>
+      <w:r>
+        <w:rPr>
+          <w:rFonts w:eastAsia="Times New Roman" w:cstheme="minorHAnsi"/>
+          <w:szCs w:val="22"/>
+        </w:rPr>
+        <w:t xml:space="preserve">Operation productivity ratio = number of batches produced divided by number of theoretical </w:t>
+      </w:r>
+      <w:r>
+        <w:rPr>
+          <w:rFonts w:eastAsia="Times New Roman" w:cstheme="minorHAnsi"/>
+          <w:szCs w:val="22"/>
+        </w:rPr>
+        <w:t>if no packing limitation</w:t>
+      </w:r>
+    </w:p>
+    <w:p>
+      <w:pPr>
+        <w:ind w:left="720" w:hanging="720"/>
+        <w:rPr>
+          <w:rFonts w:eastAsia="Times New Roman" w:cstheme="minorHAnsi"/>
+          <w:szCs w:val="22"/>
+        </w:rPr>
+      </w:pPr>
+      <w:r>
+        <w:rPr>
+          <w:rFonts w:eastAsia="Times New Roman" w:cstheme="minorHAnsi"/>
+          <w:szCs w:val="22"/>
+        </w:rPr>
+        <w:t>L = number of making vessels (aka "Making Lines"); the lines produce "Batches" as their unit of production, but n_batches ties to pounds or kg sold</w:t>
+      </w:r>
+    </w:p>
+    <w:p>
+      <w:pPr>
+        <w:ind w:left="720" w:hanging="720"/>
+        <w:rPr>
+          <w:rFonts w:eastAsia="Times New Roman" w:cstheme="minorHAnsi"/>
+          <w:szCs w:val="22"/>
+        </w:rPr>
+      </w:pPr>
+      <w:r>
+        <w:rPr>
+          <w:rFonts w:eastAsia="Times New Roman" w:cstheme="minorHAnsi"/>
+          <w:szCs w:val="22"/>
+        </w:rPr>
+        <w:t>Qb = Batches made per time</w:t>
+      </w:r>
+      <w:r>
+        <w:rPr>
+          <w:rFonts w:eastAsia="Times New Roman" w:cstheme="minorHAnsi"/>
+          <w:szCs w:val="22"/>
+        </w:rPr>
+        <w:t xml:space="preserve"> </w:t>
+      </w:r>
+    </w:p>
+    <w:p>
+      <w:pPr>
+        <w:rPr>
+          <w:rFonts w:eastAsia="Times New Roman" w:cstheme="minorHAnsi"/>
+          <w:szCs w:val="22"/>
+        </w:rPr>
+      </w:pPr>
+    </w:p>
+    <w:p>
+      <w:pPr>
+        <w:rPr>
+          <w:rFonts w:eastAsia="Times New Roman" w:cstheme="minorHAnsi"/>
+          <w:szCs w:val="22"/>
+        </w:rPr>
+      </w:pPr>
+    </w:p>
+    <w:p>
+      <w:pPr>
+        <w:ind w:left="2160" w:hanging="2160"/>
+        <w:rPr>
+          <w:rFonts w:eastAsia="Times New Roman" w:cstheme="minorHAnsi"/>
+          <w:szCs w:val="22"/>
+        </w:rPr>
+      </w:pPr>
+      <w:r>
+        <w:rPr>
+          <w:rFonts w:eastAsia="Times New Roman" w:cstheme="minorHAnsi"/>
+          <w:szCs w:val="22"/>
+        </w:rPr>
+        <w:t>Qb = L/(t</w:t>
+      </w:r>
+      <w:r>
+        <w:rPr>
+          <w:rFonts w:eastAsia="Times New Roman" w:cstheme="minorHAnsi"/>
+          <w:szCs w:val="22"/>
+          <w:vertAlign w:val="subscript"/>
+        </w:rPr>
+        <w:t>b</w:t>
+      </w:r>
+      <w:r>
+        <w:rPr>
+          <w:rFonts w:eastAsia="Times New Roman" w:cstheme="minorHAnsi"/>
+          <w:szCs w:val="22"/>
+        </w:rPr>
+        <w:t xml:space="preserve"> + t</w:t>
+      </w:r>
+      <w:r>
+        <w:rPr>
+          <w:rFonts w:eastAsia="Times New Roman" w:cstheme="minorHAnsi"/>
+          <w:szCs w:val="22"/>
+          <w:vertAlign w:val="subscript"/>
+        </w:rPr>
+        <w:t>p</w:t>
+      </w:r>
+      <w:r>
+        <w:rPr>
+          <w:rFonts w:eastAsia="Times New Roman" w:cstheme="minorHAnsi"/>
+          <w:szCs w:val="22"/>
+        </w:rPr>
+        <w:t>)</w:t>
+      </w:r>
+      <w:r>
+        <w:rPr>
+          <w:rFonts w:eastAsia="Times New Roman" w:cstheme="minorHAnsi"/>
+          <w:szCs w:val="22"/>
+        </w:rPr>
+        <w:tab/>
+      </w:r>
+      <w:r>
+        <w:rPr>
+          <w:rFonts w:eastAsia="Times New Roman" w:cstheme="minorHAnsi"/>
+          <w:szCs w:val="22"/>
+        </w:rPr>
+        <w:t>Rate of batches per time if making is bottleneck (tb/L ≥ t</w:t>
+      </w:r>
+      <w:r>
+        <w:rPr>
+          <w:rFonts w:eastAsia="Times New Roman" w:cstheme="minorHAnsi"/>
+          <w:szCs w:val="22"/>
+          <w:vertAlign w:val="subscript"/>
+        </w:rPr>
+        <w:t>p)</w:t>
+      </w:r>
+    </w:p>
+    <w:p>
+      <w:pPr>
+        <w:ind w:left="2160" w:hanging="2160"/>
+        <w:rPr>
+          <w:rFonts w:eastAsia="Times New Roman" w:cstheme="minorHAnsi"/>
+          <w:szCs w:val="22"/>
+        </w:rPr>
+      </w:pPr>
+      <w:r>
+        <w:rPr>
+          <w:rFonts w:eastAsia="Times New Roman" w:cstheme="minorHAnsi"/>
+          <w:szCs w:val="22"/>
+        </w:rPr>
+        <w:t>Qb = 1/t</w:t>
+      </w:r>
+      <w:r>
+        <w:rPr>
+          <w:rFonts w:eastAsia="Times New Roman" w:cstheme="minorHAnsi"/>
+          <w:szCs w:val="22"/>
+          <w:vertAlign w:val="subscript"/>
+        </w:rPr>
+        <w:t>p</w:t>
+      </w:r>
+      <w:r>
+        <w:rPr>
+          <w:rFonts w:eastAsia="Times New Roman" w:cstheme="minorHAnsi"/>
+          <w:szCs w:val="22"/>
+          <w:vertAlign w:val="subscript"/>
+        </w:rPr>
+        <w:tab/>
+      </w:r>
+      <w:r>
+        <w:rPr>
+          <w:rFonts w:eastAsia="Times New Roman" w:cstheme="minorHAnsi"/>
+          <w:szCs w:val="22"/>
+        </w:rPr>
+        <w:t xml:space="preserve">Rate of batches per time if packing is bottleneck </w:t>
+      </w:r>
+      <w:r>
+        <w:rPr>
+          <w:rFonts w:eastAsia="Times New Roman" w:cstheme="minorHAnsi"/>
+          <w:szCs w:val="22"/>
+        </w:rPr>
+        <w:t xml:space="preserve"> </w:t>
+      </w:r>
+      <w:r>
+        <w:rPr>
+          <w:rFonts w:eastAsia="Times New Roman" w:cstheme="minorHAnsi"/>
+          <w:szCs w:val="22"/>
+        </w:rPr>
+        <w:t>(L doesn't matter since packing is constantly busy)</w:t>
+      </w:r>
+    </w:p>
+    <w:p>
+      <w:pPr>
+        <w:ind w:left="2160" w:hanging="2160"/>
+        <w:rPr>
+          <w:rFonts w:eastAsia="Times New Roman" w:cstheme="minorHAnsi"/>
+          <w:szCs w:val="22"/>
+        </w:rPr>
+      </w:pPr>
+      <w:r>
+        <w:rPr>
+          <w:rFonts w:eastAsia="Times New Roman" w:cstheme="minorHAnsi"/>
+          <w:szCs w:val="22"/>
+        </w:rPr>
+        <w:t>Qb</w:t>
+      </w:r>
+      <w:r>
+        <w:rPr>
+          <w:rFonts w:eastAsia="Times New Roman" w:cstheme="minorHAnsi"/>
+          <w:szCs w:val="22"/>
+          <w:vertAlign w:val="subscript"/>
+        </w:rPr>
+        <w:t>th</w:t>
+      </w:r>
+      <w:r>
+        <w:rPr>
+          <w:rFonts w:eastAsia="Times New Roman" w:cstheme="minorHAnsi"/>
+          <w:szCs w:val="22"/>
+        </w:rPr>
+        <w:t xml:space="preserve"> = L/t</w:t>
+      </w:r>
+      <w:r>
+        <w:rPr>
+          <w:rFonts w:eastAsia="Times New Roman" w:cstheme="minorHAnsi"/>
+          <w:szCs w:val="22"/>
+          <w:vertAlign w:val="subscript"/>
+        </w:rPr>
+        <w:t>b</w:t>
+      </w:r>
+      <w:r>
+        <w:rPr>
+          <w:rFonts w:eastAsia="Times New Roman" w:cstheme="minorHAnsi"/>
+          <w:szCs w:val="22"/>
+        </w:rPr>
+        <w:t>     </w:t>
+      </w:r>
+      <w:r>
+        <w:rPr>
+          <w:rFonts w:eastAsia="Times New Roman" w:cstheme="minorHAnsi"/>
+          <w:szCs w:val="22"/>
+        </w:rPr>
+        <w:tab/>
+      </w:r>
+      <w:r>
+        <w:rPr>
+          <w:rFonts w:eastAsia="Times New Roman" w:cstheme="minorHAnsi"/>
+          <w:szCs w:val="22"/>
+        </w:rPr>
+        <w:t xml:space="preserve">Batches per time - </w:t>
+      </w:r>
+      <w:r>
+        <w:rPr>
+          <w:rFonts w:eastAsia="Times New Roman" w:cstheme="minorHAnsi"/>
+          <w:szCs w:val="22"/>
+        </w:rPr>
+        <w:t>M</w:t>
+      </w:r>
+      <w:r>
+        <w:rPr>
+          <w:rFonts w:eastAsia="Times New Roman" w:cstheme="minorHAnsi"/>
+          <w:szCs w:val="22"/>
+        </w:rPr>
+        <w:t>aking only</w:t>
+      </w:r>
+      <w:r>
+        <w:rPr>
+          <w:rFonts w:eastAsia="Times New Roman" w:cstheme="minorHAnsi"/>
+          <w:szCs w:val="22"/>
+        </w:rPr>
+        <w:t xml:space="preserve"> without effect of packing</w:t>
+      </w:r>
+    </w:p>
+    <w:p>
+      <w:pPr>
+        <w:rPr>
+          <w:rFonts w:eastAsia="Times New Roman" w:cstheme="minorHAnsi"/>
+          <w:szCs w:val="22"/>
+        </w:rPr>
+      </w:pPr>
+    </w:p>
+    <w:p>
+      <w:pPr>
+        <w:rPr>
+          <w:rFonts w:eastAsia="Times New Roman" w:cstheme="minorHAnsi"/>
+          <w:szCs w:val="22"/>
+        </w:rPr>
+      </w:pPr>
+      <w:r>
+        <w:rPr>
+          <w:rFonts w:eastAsia="Times New Roman" w:cstheme="minorHAnsi"/>
+          <w:szCs w:val="22"/>
+        </w:rPr>
+        <w:t>OPR depends on number of lines only if Making is bottleneck</w:t>
+      </w:r>
+    </w:p>
+    <w:p>
+      <w:pPr>
+        <w:pStyle w:val="ListParagraph"/>
+        <w:numPr>
+          <w:ilvl w:val="0"/>
+          <w:numId w:val="2"/>
+        </w:numPr>
+        <w:rPr>
+          <w:rFonts w:eastAsia="Times New Roman" w:cstheme="minorHAnsi"/>
+          <w:szCs w:val="22"/>
+        </w:rPr>
+      </w:pPr>
+      <w:r>
+        <w:rPr>
+          <w:rFonts w:eastAsia="Times New Roman" w:cstheme="minorHAnsi"/>
+          <w:szCs w:val="22"/>
+        </w:rPr>
+        <w:t>If t</w:t>
+      </w:r>
+      <w:r>
+        <w:rPr>
+          <w:rFonts w:eastAsia="Times New Roman" w:cstheme="minorHAnsi"/>
+          <w:szCs w:val="22"/>
+          <w:vertAlign w:val="subscript"/>
+        </w:rPr>
+        <w:t>b</w:t>
+      </w:r>
+      <w:r>
+        <w:rPr>
+          <w:rFonts w:eastAsia="Times New Roman" w:cstheme="minorHAnsi"/>
+          <w:szCs w:val="22"/>
+        </w:rPr>
+        <w:t>/L &lt; t</w:t>
+      </w:r>
+      <w:r>
+        <w:rPr>
+          <w:rFonts w:eastAsia="Times New Roman" w:cstheme="minorHAnsi"/>
+          <w:szCs w:val="22"/>
+          <w:vertAlign w:val="subscript"/>
+        </w:rPr>
+        <w:t>p</w:t>
+      </w:r>
+      <w:r>
+        <w:rPr>
+          <w:rFonts w:eastAsia="Times New Roman" w:cstheme="minorHAnsi"/>
+          <w:szCs w:val="22"/>
+        </w:rPr>
+        <w:t xml:space="preserve"> then Packing is bottleneck. In this case, Qb = 1/t</w:t>
+      </w:r>
+      <w:r>
+        <w:rPr>
+          <w:rFonts w:eastAsia="Times New Roman" w:cstheme="minorHAnsi"/>
+          <w:szCs w:val="22"/>
+          <w:vertAlign w:val="subscript"/>
+        </w:rPr>
+        <w:t>p</w:t>
+      </w:r>
+    </w:p>
+    <w:p>
+      <w:pPr>
+        <w:pStyle w:val="ListParagraph"/>
+        <w:numPr>
+          <w:ilvl w:val="0"/>
+          <w:numId w:val="2"/>
+        </w:numPr>
+        <w:rPr>
+          <w:rFonts w:eastAsia="Times New Roman" w:cstheme="minorHAnsi"/>
+          <w:szCs w:val="22"/>
+        </w:rPr>
+      </w:pPr>
+      <w:r>
+        <w:rPr>
+          <w:rFonts w:eastAsia="Times New Roman" w:cstheme="minorHAnsi"/>
+          <w:szCs w:val="22"/>
+        </w:rPr>
+        <w:t>if  t</w:t>
+      </w:r>
+      <w:r>
+        <w:rPr>
+          <w:rFonts w:eastAsia="Times New Roman" w:cstheme="minorHAnsi"/>
+          <w:szCs w:val="22"/>
+          <w:vertAlign w:val="subscript"/>
+        </w:rPr>
+        <w:t>b</w:t>
+      </w:r>
+      <w:r>
+        <w:rPr>
+          <w:rFonts w:eastAsia="Times New Roman" w:cstheme="minorHAnsi"/>
+          <w:szCs w:val="22"/>
+        </w:rPr>
+        <w:t>/L ≥ t</w:t>
+      </w:r>
+      <w:r>
+        <w:rPr>
+          <w:rFonts w:eastAsia="Times New Roman" w:cstheme="minorHAnsi"/>
+          <w:szCs w:val="22"/>
+          <w:vertAlign w:val="subscript"/>
+        </w:rPr>
+        <w:t>p</w:t>
+      </w:r>
+      <w:r>
+        <w:rPr>
+          <w:rFonts w:eastAsia="Times New Roman" w:cstheme="minorHAnsi"/>
+          <w:szCs w:val="22"/>
+        </w:rPr>
+        <w:t xml:space="preserve"> then Making is bottleneck. Qb = L/(t</w:t>
+      </w:r>
+      <w:r>
+        <w:rPr>
+          <w:rFonts w:eastAsia="Times New Roman" w:cstheme="minorHAnsi"/>
+          <w:szCs w:val="22"/>
+          <w:vertAlign w:val="subscript"/>
+        </w:rPr>
+        <w:t>b</w:t>
+      </w:r>
+      <w:r>
+        <w:rPr>
+          <w:rFonts w:eastAsia="Times New Roman" w:cstheme="minorHAnsi"/>
+          <w:szCs w:val="22"/>
+        </w:rPr>
+        <w:t xml:space="preserve"> + t</w:t>
+      </w:r>
+      <w:r>
+        <w:rPr>
+          <w:rFonts w:eastAsia="Times New Roman" w:cstheme="minorHAnsi"/>
+          <w:szCs w:val="22"/>
+          <w:vertAlign w:val="subscript"/>
+        </w:rPr>
+        <w:t>p</w:t>
+      </w:r>
+      <w:r>
+        <w:rPr>
+          <w:rFonts w:eastAsia="Times New Roman" w:cstheme="minorHAnsi"/>
+          <w:szCs w:val="22"/>
+        </w:rPr>
+        <w:t>) since batches get made and packed with no bottleneck delay.  Number of batches is multiplied by L to reflect combined output of multiple making systems</w:t>
+      </w:r>
+    </w:p>
+    <w:p>
+      <w:pPr>
+        <w:rPr>
+          <w:rFonts w:eastAsia="Times New Roman" w:cstheme="minorHAnsi"/>
+          <w:szCs w:val="22"/>
+        </w:rPr>
+      </w:pPr>
+    </w:p>
+    <w:p>
+      <w:pPr>
+        <w:rPr>
+          <w:rFonts w:eastAsia="Times New Roman" w:cstheme="minorHAnsi"/>
+          <w:szCs w:val="22"/>
+        </w:rPr>
+      </w:pPr>
+      <w:r>
+        <w:rPr>
+          <w:rFonts w:eastAsia="Times New Roman" w:cstheme="minorHAnsi"/>
+          <w:szCs w:val="22"/>
+        </w:rPr>
+        <w:t>OPR = Qb/Qb</w:t>
+      </w:r>
+      <w:r>
+        <w:rPr>
+          <w:rFonts w:eastAsia="Times New Roman" w:cstheme="minorHAnsi"/>
+          <w:szCs w:val="22"/>
+          <w:vertAlign w:val="subscript"/>
+        </w:rPr>
+        <w:t>th</w:t>
+      </w:r>
+      <w:r>
+        <w:rPr>
+          <w:rFonts w:eastAsia="Times New Roman" w:cstheme="minorHAnsi"/>
+          <w:szCs w:val="22"/>
+        </w:rPr>
+        <w:t xml:space="preserve"> </w:t>
+      </w:r>
+      <w:r>
+        <w:rPr>
+          <w:rFonts w:eastAsia="Times New Roman" w:cstheme="minorHAnsi"/>
+          <w:szCs w:val="22"/>
+        </w:rPr>
+        <w:tab/>
+      </w:r>
+      <w:r>
+        <w:rPr>
+          <w:rFonts w:eastAsia="Times New Roman" w:cstheme="minorHAnsi"/>
+          <w:szCs w:val="22"/>
+        </w:rPr>
+        <w:t xml:space="preserve">Ratio </w:t>
+      </w:r>
+      <w:r>
+        <w:rPr>
+          <w:rFonts w:eastAsia="Times New Roman" w:cstheme="minorHAnsi"/>
+          <w:szCs w:val="22"/>
+        </w:rPr>
+        <w:t>Batch rate</w:t>
+      </w:r>
+      <w:r>
+        <w:rPr>
+          <w:rFonts w:eastAsia="Times New Roman" w:cstheme="minorHAnsi"/>
+          <w:szCs w:val="22"/>
+        </w:rPr>
+        <w:t xml:space="preserve"> actual to batches theoretical</w:t>
+      </w:r>
+    </w:p>
+    <w:p>
+      <w:pPr>
+        <w:rPr>
+          <w:rFonts w:eastAsia="Times New Roman" w:cstheme="minorHAnsi"/>
+          <w:szCs w:val="22"/>
+        </w:rPr>
+      </w:pPr>
+    </w:p>
+    <w:p>
+      <w:pPr>
+        <w:rPr>
+          <w:rFonts w:eastAsia="Times New Roman" w:cstheme="minorHAnsi"/>
+          <w:szCs w:val="22"/>
+        </w:rPr>
+      </w:pPr>
+      <w:r>
+        <w:rPr>
+          <w:rFonts w:eastAsia="Times New Roman" w:cstheme="minorHAnsi"/>
+          <w:szCs w:val="22"/>
+        </w:rPr>
+        <w:t>Define r to be ratio of packing time to making time:</w:t>
+      </w:r>
+    </w:p>
+    <w:p>
+      <w:pPr>
+        <w:rPr>
+          <w:rFonts w:eastAsia="Times New Roman" w:cstheme="minorHAnsi"/>
+          <w:szCs w:val="22"/>
+        </w:rPr>
+      </w:pPr>
+    </w:p>
+    <w:p>
+      <w:pPr>
+        <w:ind w:firstLine="720"/>
+        <w:rPr>
+          <w:rFonts w:eastAsia="Times New Roman" w:cstheme="minorHAnsi"/>
+          <w:szCs w:val="22"/>
+          <w:lang w:val="pt-BR"/>
+        </w:rPr>
+      </w:pPr>
+      <w:r>
+        <w:rPr>
+          <w:rFonts w:eastAsia="Times New Roman" w:cstheme="minorHAnsi"/>
+          <w:szCs w:val="22"/>
+          <w:lang w:val="pt-BR"/>
+        </w:rPr>
+        <w:t>r = t</w:t>
+      </w:r>
+      <w:r>
+        <w:rPr>
+          <w:rFonts w:eastAsia="Times New Roman" w:cstheme="minorHAnsi"/>
+          <w:szCs w:val="22"/>
+          <w:vertAlign w:val="subscript"/>
+          <w:lang w:val="pt-BR"/>
+        </w:rPr>
+        <w:t>p</w:t>
+      </w:r>
+      <w:r>
+        <w:rPr>
+          <w:rFonts w:eastAsia="Times New Roman" w:cstheme="minorHAnsi"/>
+          <w:szCs w:val="22"/>
+          <w:lang w:val="pt-BR"/>
+        </w:rPr>
+        <w:t>/t</w:t>
+      </w:r>
+      <w:r>
+        <w:rPr>
+          <w:rFonts w:eastAsia="Times New Roman" w:cstheme="minorHAnsi"/>
+          <w:szCs w:val="22"/>
+          <w:vertAlign w:val="subscript"/>
+          <w:lang w:val="pt-BR"/>
+        </w:rPr>
+        <w:t>b</w:t>
+      </w:r>
+    </w:p>
+    <w:p>
+      <w:pPr>
+        <w:rPr>
+          <w:rFonts w:eastAsia="Times New Roman" w:cstheme="minorHAnsi"/>
+          <w:szCs w:val="22"/>
+          <w:lang w:val="pt-BR"/>
+        </w:rPr>
+      </w:pPr>
+    </w:p>
+    <w:p>
+      <w:pPr>
+        <w:rPr>
+          <w:rFonts w:eastAsia="Times New Roman" w:cstheme="minorHAnsi"/>
+          <w:szCs w:val="22"/>
+        </w:rPr>
+      </w:pPr>
+      <w:r>
+        <w:rPr>
+          <w:rFonts w:eastAsia="Times New Roman" w:cstheme="minorHAnsi"/>
+          <w:szCs w:val="22"/>
+        </w:rPr>
+        <w:t>If Making bottleneck:</w:t>
+      </w:r>
+    </w:p>
+    <w:p>
+      <w:pPr>
+        <w:rPr>
+          <w:rFonts w:eastAsia="Times New Roman" w:cstheme="minorHAnsi"/>
+          <w:szCs w:val="22"/>
+        </w:rPr>
+      </w:pPr>
+    </w:p>
+    <w:p>
+      <w:pPr>
+        <w:ind w:left="720"/>
+        <w:rPr>
+          <w:rFonts w:eastAsia="Times New Roman" w:cstheme="minorHAnsi"/>
+          <w:szCs w:val="22"/>
+          <w:lang w:val="pt-BR"/>
+        </w:rPr>
+      </w:pPr>
+      <w:r>
+        <w:rPr>
+          <w:rFonts w:eastAsia="Times New Roman" w:cstheme="minorHAnsi"/>
+          <w:szCs w:val="22"/>
+          <w:lang w:val="pt-BR"/>
+        </w:rPr>
+        <w:t>OPR = t</w:t>
+      </w:r>
+      <w:r>
+        <w:rPr>
+          <w:rFonts w:eastAsia="Times New Roman" w:cstheme="minorHAnsi"/>
+          <w:szCs w:val="22"/>
+          <w:vertAlign w:val="subscript"/>
+          <w:lang w:val="pt-BR"/>
+        </w:rPr>
+        <w:t>b</w:t>
+      </w:r>
+      <w:proofErr w:type="gramStart"/>
+      <w:r>
+        <w:rPr>
+          <w:rFonts w:eastAsia="Times New Roman" w:cstheme="minorHAnsi"/>
+          <w:szCs w:val="22"/>
+          <w:lang w:val="pt-BR"/>
+        </w:rPr>
+        <w:t>/(</w:t>
+      </w:r>
+      <w:proofErr w:type="gramEnd"/>
+      <w:r>
+        <w:rPr>
+          <w:rFonts w:eastAsia="Times New Roman" w:cstheme="minorHAnsi"/>
+          <w:szCs w:val="22"/>
+          <w:lang w:val="pt-BR"/>
+        </w:rPr>
+        <w:t>t</w:t>
+      </w:r>
+      <w:r>
+        <w:rPr>
+          <w:rFonts w:eastAsia="Times New Roman" w:cstheme="minorHAnsi"/>
+          <w:szCs w:val="22"/>
+          <w:vertAlign w:val="subscript"/>
+          <w:lang w:val="pt-BR"/>
+        </w:rPr>
+        <w:t>b</w:t>
+      </w:r>
+      <w:r>
+        <w:rPr>
+          <w:rFonts w:eastAsia="Times New Roman" w:cstheme="minorHAnsi"/>
+          <w:szCs w:val="22"/>
+          <w:lang w:val="pt-BR"/>
+        </w:rPr>
+        <w:t xml:space="preserve"> + r t</w:t>
+      </w:r>
+      <w:r>
+        <w:rPr>
+          <w:rFonts w:eastAsia="Times New Roman" w:cstheme="minorHAnsi"/>
+          <w:szCs w:val="22"/>
+          <w:vertAlign w:val="subscript"/>
+          <w:lang w:val="pt-BR"/>
+        </w:rPr>
+        <w:t>b</w:t>
+      </w:r>
+      <w:r>
+        <w:rPr>
+          <w:rFonts w:eastAsia="Times New Roman" w:cstheme="minorHAnsi"/>
+          <w:szCs w:val="22"/>
+          <w:lang w:val="pt-BR"/>
+        </w:rPr>
+        <w:t>)</w:t>
+      </w:r>
+      <w:r>
+        <w:rPr>
+          <w:rFonts w:eastAsia="Times New Roman" w:cstheme="minorHAnsi"/>
+          <w:szCs w:val="22"/>
+          <w:lang w:val="pt-BR"/>
+        </w:rPr>
+        <w:t xml:space="preserve"> = </w:t>
+      </w:r>
+      <w:r>
+        <w:rPr>
+          <w:rFonts w:eastAsia="Times New Roman" w:cstheme="minorHAnsi"/>
+          <w:szCs w:val="22"/>
+          <w:lang w:val="pt-BR"/>
+        </w:rPr>
+        <w:t>1/(1 + r)</w:t>
+      </w:r>
+    </w:p>
+    <w:p>
+      <w:pPr>
+        <w:ind w:left="720"/>
+        <w:rPr>
+          <w:rFonts w:eastAsia="Times New Roman" w:cstheme="minorHAnsi"/>
+          <w:szCs w:val="22"/>
+        </w:rPr>
+      </w:pPr>
+      <w:r>
+        <w:rPr>
+          <w:rFonts w:eastAsia="Times New Roman" w:cstheme="minorHAnsi"/>
+          <w:szCs w:val="22"/>
+        </w:rPr>
+        <w:t xml:space="preserve">OPR = </w:t>
+      </w:r>
+    </w:p>
+    <w:p>
+      <w:pPr>
+        <w:rPr>
+          <w:rFonts w:eastAsia="Times New Roman" w:cstheme="minorHAnsi"/>
+          <w:szCs w:val="22"/>
+        </w:rPr>
+      </w:pPr>
+    </w:p>
+    <w:p>
+      <w:pPr>
+        <w:rPr>
+          <w:rFonts w:eastAsia="Times New Roman" w:cstheme="minorHAnsi"/>
+          <w:szCs w:val="22"/>
+        </w:rPr>
+      </w:pPr>
+      <w:r>
+        <w:rPr>
+          <w:rFonts w:eastAsia="Times New Roman" w:cstheme="minorHAnsi"/>
+          <w:szCs w:val="22"/>
+        </w:rPr>
+        <w:t>If Packing bottleneck:</w:t>
+      </w:r>
+    </w:p>
+    <w:p>
+      <w:pPr>
+        <w:rPr>
+          <w:rFonts w:eastAsia="Times New Roman" w:cstheme="minorHAnsi"/>
+          <w:szCs w:val="22"/>
+        </w:rPr>
+      </w:pPr>
+    </w:p>
+    <w:p>
+      <w:pPr>
+        <w:rPr>
+          <w:rFonts w:eastAsia="Times New Roman" w:cstheme="minorHAnsi"/>
+          <w:szCs w:val="22"/>
+        </w:rPr>
+      </w:pPr>
+      <w:r>
+        <w:rPr>
+          <w:rFonts w:eastAsia="Times New Roman" w:cstheme="minorHAnsi"/>
+          <w:szCs w:val="22"/>
+        </w:rPr>
+        <w:tab/>
+        <w:t xml:space="preserve">OPR = </w:t>
+      </w:r>
+      <w:r>
+        <w:rPr>
+          <w:rFonts w:eastAsia="Times New Roman" w:cstheme="minorHAnsi"/>
+          <w:szCs w:val="22"/>
+        </w:rPr>
+        <w:t>1/(r L)</w:t>
+      </w:r>
+    </w:p>
+    <w:p>
+      <w:pPr>
+        <w:rPr>
+          <w:rFonts w:asciiTheme="majorHAnsi" w:hAnsiTheme="majorHAnsi" w:cstheme="majorHAnsi"/>
+          <w:szCs w:val="22"/>
+        </w:rPr>
+      </w:pPr>
     </w:p>
     <w:sectPr>
-      <w:footerReference w:type="default" r:id="rId10"/>
+      <w:footerReference w:type="default" r:id="rId12"/>
       <w:pgSz w:w="12240" w:h="15840"/>
       <w:pgMar w:top="720" w:right="720" w:bottom="720" w:left="720" w:header="720" w:footer="720" w:gutter="0"/>
       <w:cols w:space="720"/>
@@ -898,6 +1852,279 @@
     </w:p>
   </w:footnote>
 </w:footnotes>
+</file>
+
+<file path=word/numbering.xml><?xml version="1.0" encoding="utf-8"?>
+<w:numbering xmlns:wpc="http://schemas.microsoft.com/office/word/2010/wordprocessingCanvas" xmlns:cx="http://schemas.microsoft.com/office/drawing/2014/chartex" xmlns:cx1="http://schemas.microsoft.com/office/drawing/2015/9/8/chartex" xmlns:cx2="http://schemas.microsoft.com/office/drawing/2015/10/21/chartex" xmlns:cx3="http://schemas.microsoft.com/office/drawing/2016/5/9/chartex" xmlns:cx4="http://schemas.microsoft.com/office/drawing/2016/5/10/chartex" xmlns:cx5="http://schemas.microsoft.com/office/drawing/2016/5/11/chartex" xmlns:cx6="http://schemas.microsoft.com/office/drawing/2016/5/12/chartex" xmlns:cx7="http://schemas.microsoft.com/office/drawing/2016/5/13/chartex" xmlns:cx8="http://schemas.microsoft.com/office/drawing/2016/5/14/chartex" xmlns:mc="http://schemas.openxmlformats.org/markup-compatibility/2006" xmlns:aink="http://schemas.microsoft.com/office/drawing/2016/ink" xmlns:am3d="http://schemas.microsoft.com/office/drawing/2017/model3d" xmlns:o="urn:schemas-microsoft-com:office:office" xmlns:oel="http://schemas.microsoft.com/office/2019/extlst" xmlns:r="http://schemas.openxmlformats.org/officeDocument/2006/relationships" xmlns:m="http://schemas.openxmlformats.org/officeDocument/2006/math" xmlns:v="urn:schemas-microsoft-com:vml" xmlns:wp14="http://schemas.microsoft.com/office/word/2010/wordprocessingDrawing" xmlns:wp="http://schemas.openxmlformats.org/drawingml/2006/wordprocessingDrawing" xmlns:w10="urn:schemas-microsoft-com:office:word" xmlns:w="http://schemas.openxmlformats.org/wordprocessingml/2006/main" xmlns:w14="http://schemas.microsoft.com/office/word/2010/wordml" xmlns:w15="http://schemas.microsoft.com/office/word/2012/wordml" xmlns:w16cex="http://schemas.microsoft.com/office/word/2018/wordml/cex" xmlns:w16cid="http://schemas.microsoft.com/office/word/2016/wordml/cid" xmlns:w16="http://schemas.microsoft.com/office/word/2018/wordml" xmlns:w16sdtdh="http://schemas.microsoft.com/office/word/2020/wordml/sdtdatahash" xmlns:w16se="http://schemas.microsoft.com/office/word/2015/wordml/symex" xmlns:wpg="http://schemas.microsoft.com/office/word/2010/wordprocessingGroup" xmlns:wpi="http://schemas.microsoft.com/office/word/2010/wordprocessingInk" xmlns:wne="http://schemas.microsoft.com/office/word/2006/wordml" xmlns:wps="http://schemas.microsoft.com/office/word/2010/wordprocessingShape" mc:Ignorable="w14 w15 w16se w16cid w16 w16cex w16sdtdh wp14">
+  <w:abstractNum w:abstractNumId="0" w15:restartNumberingAfterBreak="0">
+    <w:nsid w:val="0EA344D0"/>
+    <w:multiLevelType w:val="multilevel"/>
+    <w:tmpl w:val="37923864"/>
+    <w:lvl w:ilvl="0">
+      <w:start w:val="1"/>
+      <w:numFmt w:val="bullet"/>
+      <w:lvlText w:val=""/>
+      <w:lvlJc w:val="left"/>
+      <w:pPr>
+        <w:tabs>
+          <w:tab w:val="num" w:pos="720"/>
+        </w:tabs>
+        <w:ind w:left="720" w:hanging="360"/>
+      </w:pPr>
+      <w:rPr>
+        <w:rFonts w:ascii="Symbol" w:hAnsi="Symbol" w:hint="default"/>
+        <w:sz w:val="20"/>
+      </w:rPr>
+    </w:lvl>
+    <w:lvl w:ilvl="1" w:tentative="1">
+      <w:start w:val="1"/>
+      <w:numFmt w:val="bullet"/>
+      <w:lvlText w:val="o"/>
+      <w:lvlJc w:val="left"/>
+      <w:pPr>
+        <w:tabs>
+          <w:tab w:val="num" w:pos="1440"/>
+        </w:tabs>
+        <w:ind w:left="1440" w:hanging="360"/>
+      </w:pPr>
+      <w:rPr>
+        <w:rFonts w:ascii="Courier New" w:hAnsi="Courier New" w:hint="default"/>
+        <w:sz w:val="20"/>
+      </w:rPr>
+    </w:lvl>
+    <w:lvl w:ilvl="2" w:tentative="1">
+      <w:start w:val="1"/>
+      <w:numFmt w:val="bullet"/>
+      <w:lvlText w:val=""/>
+      <w:lvlJc w:val="left"/>
+      <w:pPr>
+        <w:tabs>
+          <w:tab w:val="num" w:pos="2160"/>
+        </w:tabs>
+        <w:ind w:left="2160" w:hanging="360"/>
+      </w:pPr>
+      <w:rPr>
+        <w:rFonts w:ascii="Wingdings" w:hAnsi="Wingdings" w:hint="default"/>
+        <w:sz w:val="20"/>
+      </w:rPr>
+    </w:lvl>
+    <w:lvl w:ilvl="3" w:tentative="1">
+      <w:start w:val="1"/>
+      <w:numFmt w:val="bullet"/>
+      <w:lvlText w:val=""/>
+      <w:lvlJc w:val="left"/>
+      <w:pPr>
+        <w:tabs>
+          <w:tab w:val="num" w:pos="2880"/>
+        </w:tabs>
+        <w:ind w:left="2880" w:hanging="360"/>
+      </w:pPr>
+      <w:rPr>
+        <w:rFonts w:ascii="Wingdings" w:hAnsi="Wingdings" w:hint="default"/>
+        <w:sz w:val="20"/>
+      </w:rPr>
+    </w:lvl>
+    <w:lvl w:ilvl="4" w:tentative="1">
+      <w:start w:val="1"/>
+      <w:numFmt w:val="bullet"/>
+      <w:lvlText w:val=""/>
+      <w:lvlJc w:val="left"/>
+      <w:pPr>
+        <w:tabs>
+          <w:tab w:val="num" w:pos="3600"/>
+        </w:tabs>
+        <w:ind w:left="3600" w:hanging="360"/>
+      </w:pPr>
+      <w:rPr>
+        <w:rFonts w:ascii="Wingdings" w:hAnsi="Wingdings" w:hint="default"/>
+        <w:sz w:val="20"/>
+      </w:rPr>
+    </w:lvl>
+    <w:lvl w:ilvl="5" w:tentative="1">
+      <w:start w:val="1"/>
+      <w:numFmt w:val="bullet"/>
+      <w:lvlText w:val=""/>
+      <w:lvlJc w:val="left"/>
+      <w:pPr>
+        <w:tabs>
+          <w:tab w:val="num" w:pos="4320"/>
+        </w:tabs>
+        <w:ind w:left="4320" w:hanging="360"/>
+      </w:pPr>
+      <w:rPr>
+        <w:rFonts w:ascii="Wingdings" w:hAnsi="Wingdings" w:hint="default"/>
+        <w:sz w:val="20"/>
+      </w:rPr>
+    </w:lvl>
+    <w:lvl w:ilvl="6" w:tentative="1">
+      <w:start w:val="1"/>
+      <w:numFmt w:val="bullet"/>
+      <w:lvlText w:val=""/>
+      <w:lvlJc w:val="left"/>
+      <w:pPr>
+        <w:tabs>
+          <w:tab w:val="num" w:pos="5040"/>
+        </w:tabs>
+        <w:ind w:left="5040" w:hanging="360"/>
+      </w:pPr>
+      <w:rPr>
+        <w:rFonts w:ascii="Wingdings" w:hAnsi="Wingdings" w:hint="default"/>
+        <w:sz w:val="20"/>
+      </w:rPr>
+    </w:lvl>
+    <w:lvl w:ilvl="7" w:tentative="1">
+      <w:start w:val="1"/>
+      <w:numFmt w:val="bullet"/>
+      <w:lvlText w:val=""/>
+      <w:lvlJc w:val="left"/>
+      <w:pPr>
+        <w:tabs>
+          <w:tab w:val="num" w:pos="5760"/>
+        </w:tabs>
+        <w:ind w:left="5760" w:hanging="360"/>
+      </w:pPr>
+      <w:rPr>
+        <w:rFonts w:ascii="Wingdings" w:hAnsi="Wingdings" w:hint="default"/>
+        <w:sz w:val="20"/>
+      </w:rPr>
+    </w:lvl>
+    <w:lvl w:ilvl="8" w:tentative="1">
+      <w:start w:val="1"/>
+      <w:numFmt w:val="bullet"/>
+      <w:lvlText w:val=""/>
+      <w:lvlJc w:val="left"/>
+      <w:pPr>
+        <w:tabs>
+          <w:tab w:val="num" w:pos="6480"/>
+        </w:tabs>
+        <w:ind w:left="6480" w:hanging="360"/>
+      </w:pPr>
+      <w:rPr>
+        <w:rFonts w:ascii="Wingdings" w:hAnsi="Wingdings" w:hint="default"/>
+        <w:sz w:val="20"/>
+      </w:rPr>
+    </w:lvl>
+  </w:abstractNum>
+  <w:abstractNum w:abstractNumId="1" w15:restartNumberingAfterBreak="0">
+    <w:nsid w:val="73D6276B"/>
+    <w:multiLevelType w:val="hybridMultilevel"/>
+    <w:tmpl w:val="F0546658"/>
+    <w:lvl w:ilvl="0" w:tplc="04090001">
+      <w:start w:val="1"/>
+      <w:numFmt w:val="bullet"/>
+      <w:lvlText w:val=""/>
+      <w:lvlJc w:val="left"/>
+      <w:pPr>
+        <w:ind w:left="720" w:hanging="360"/>
+      </w:pPr>
+      <w:rPr>
+        <w:rFonts w:ascii="Symbol" w:hAnsi="Symbol" w:hint="default"/>
+      </w:rPr>
+    </w:lvl>
+    <w:lvl w:ilvl="1" w:tplc="04090003" w:tentative="1">
+      <w:start w:val="1"/>
+      <w:numFmt w:val="bullet"/>
+      <w:lvlText w:val="o"/>
+      <w:lvlJc w:val="left"/>
+      <w:pPr>
+        <w:ind w:left="1440" w:hanging="360"/>
+      </w:pPr>
+      <w:rPr>
+        <w:rFonts w:ascii="Courier New" w:hAnsi="Courier New" w:cs="Courier New" w:hint="default"/>
+      </w:rPr>
+    </w:lvl>
+    <w:lvl w:ilvl="2" w:tplc="04090005" w:tentative="1">
+      <w:start w:val="1"/>
+      <w:numFmt w:val="bullet"/>
+      <w:lvlText w:val=""/>
+      <w:lvlJc w:val="left"/>
+      <w:pPr>
+        <w:ind w:left="2160" w:hanging="360"/>
+      </w:pPr>
+      <w:rPr>
+        <w:rFonts w:ascii="Wingdings" w:hAnsi="Wingdings" w:hint="default"/>
+      </w:rPr>
+    </w:lvl>
+    <w:lvl w:ilvl="3" w:tplc="04090001" w:tentative="1">
+      <w:start w:val="1"/>
+      <w:numFmt w:val="bullet"/>
+      <w:lvlText w:val=""/>
+      <w:lvlJc w:val="left"/>
+      <w:pPr>
+        <w:ind w:left="2880" w:hanging="360"/>
+      </w:pPr>
+      <w:rPr>
+        <w:rFonts w:ascii="Symbol" w:hAnsi="Symbol" w:hint="default"/>
+      </w:rPr>
+    </w:lvl>
+    <w:lvl w:ilvl="4" w:tplc="04090003" w:tentative="1">
+      <w:start w:val="1"/>
+      <w:numFmt w:val="bullet"/>
+      <w:lvlText w:val="o"/>
+      <w:lvlJc w:val="left"/>
+      <w:pPr>
+        <w:ind w:left="3600" w:hanging="360"/>
+      </w:pPr>
+      <w:rPr>
+        <w:rFonts w:ascii="Courier New" w:hAnsi="Courier New" w:cs="Courier New" w:hint="default"/>
+      </w:rPr>
+    </w:lvl>
+    <w:lvl w:ilvl="5" w:tplc="04090005" w:tentative="1">
+      <w:start w:val="1"/>
+      <w:numFmt w:val="bullet"/>
+      <w:lvlText w:val=""/>
+      <w:lvlJc w:val="left"/>
+      <w:pPr>
+        <w:ind w:left="4320" w:hanging="360"/>
+      </w:pPr>
+      <w:rPr>
+        <w:rFonts w:ascii="Wingdings" w:hAnsi="Wingdings" w:hint="default"/>
+      </w:rPr>
+    </w:lvl>
+    <w:lvl w:ilvl="6" w:tplc="04090001" w:tentative="1">
+      <w:start w:val="1"/>
+      <w:numFmt w:val="bullet"/>
+      <w:lvlText w:val=""/>
+      <w:lvlJc w:val="left"/>
+      <w:pPr>
+        <w:ind w:left="5040" w:hanging="360"/>
+      </w:pPr>
+      <w:rPr>
+        <w:rFonts w:ascii="Symbol" w:hAnsi="Symbol" w:hint="default"/>
+      </w:rPr>
+    </w:lvl>
+    <w:lvl w:ilvl="7" w:tplc="04090003" w:tentative="1">
+      <w:start w:val="1"/>
+      <w:numFmt w:val="bullet"/>
+      <w:lvlText w:val="o"/>
+      <w:lvlJc w:val="left"/>
+      <w:pPr>
+        <w:ind w:left="5760" w:hanging="360"/>
+      </w:pPr>
+      <w:rPr>
+        <w:rFonts w:ascii="Courier New" w:hAnsi="Courier New" w:cs="Courier New" w:hint="default"/>
+      </w:rPr>
+    </w:lvl>
+    <w:lvl w:ilvl="8" w:tplc="04090005" w:tentative="1">
+      <w:start w:val="1"/>
+      <w:numFmt w:val="bullet"/>
+      <w:lvlText w:val=""/>
+      <w:lvlJc w:val="left"/>
+      <w:pPr>
+        <w:ind w:left="6480" w:hanging="360"/>
+      </w:pPr>
+      <w:rPr>
+        <w:rFonts w:ascii="Wingdings" w:hAnsi="Wingdings" w:hint="default"/>
+      </w:rPr>
+    </w:lvl>
+  </w:abstractNum>
+  <w:num w:numId="1" w16cid:durableId="300382804">
+    <w:abstractNumId w:val="0"/>
+  </w:num>
+  <w:num w:numId="2" w16cid:durableId="542791585">
+    <w:abstractNumId w:val="1"/>
+  </w:num>
+</w:numbering>
 </file>
 
 <file path=word/styles.xml><?xml version="1.0" encoding="utf-8"?>
@@ -1374,6 +2601,17 @@
       <w:sz w:val="22"/>
     </w:rPr>
   </w:style>
+  <w:style w:type="paragraph" w:styleId="ListParagraph">
+    <w:name w:val="List Paragraph"/>
+    <w:basedOn w:val="Normal"/>
+    <w:uiPriority w:val="34"/>
+    <w:qFormat/>
+    <w:rsid w:val="007D517E"/>
+    <w:pPr>
+      <w:ind w:left="720"/>
+      <w:contextualSpacing/>
+    </w:pPr>
+  </w:style>
 </w:styles>
 </file>
 

</xml_diff>